<commit_message>
feat: update documentation for clarity and consistency in user feedback
</commit_message>
<xml_diff>
--- a/docs/ACL-questionnaire-admin-staff.docx
+++ b/docs/ACL-questionnaire-admin-staff.docx
@@ -809,7 +809,25 @@
               <w:rPr>
                 <w:rFonts w:ascii="Arial" w:hAnsi="Arial" w:cs="Arial"/>
               </w:rPr>
-              <w:t>The web system quickly processes alumni updates I enter.</w:t>
+              <w:t>The</w:t>
+            </w:r>
+            <w:r>
+              <w:rPr>
+                <w:rFonts w:ascii="Arial" w:hAnsi="Arial" w:cs="Arial"/>
+              </w:rPr>
+              <w:t xml:space="preserve"> </w:t>
+            </w:r>
+            <w:r>
+              <w:rPr>
+                <w:rFonts w:ascii="Arial" w:hAnsi="Arial" w:cs="Arial"/>
+              </w:rPr>
+              <w:t xml:space="preserve">system quickly processes alumni updates </w:t>
+            </w:r>
+            <w:r>
+              <w:rPr>
+                <w:rFonts w:ascii="Arial" w:hAnsi="Arial" w:cs="Arial"/>
+              </w:rPr>
+              <w:t>and employment verification.</w:t>
             </w:r>
           </w:p>
         </w:tc>
@@ -1186,107 +1204,6 @@
       </w:tr>
       <w:tr>
         <w:trPr>
-          <w:trHeight w:val="377"/>
-        </w:trPr>
-        <w:tc>
-          <w:tcPr>
-            <w:tcW w:w="5049" w:type="dxa"/>
-          </w:tcPr>
-          <w:p>
-            <w:pPr>
-              <w:numPr>
-                <w:ilvl w:val="0"/>
-                <w:numId w:val="1"/>
-              </w:numPr>
-              <w:spacing w:line="276" w:lineRule="auto"/>
-              <w:contextualSpacing/>
-              <w:jc w:val="both"/>
-              <w:rPr>
-                <w:rFonts w:ascii="Arial" w:hAnsi="Arial" w:cs="Arial"/>
-              </w:rPr>
-            </w:pPr>
-            <w:r>
-              <w:rPr>
-                <w:rFonts w:ascii="Arial" w:hAnsi="Arial" w:cs="Arial"/>
-              </w:rPr>
-              <w:lastRenderedPageBreak/>
-              <w:t>The system handles all tasks (updates, chats, verification) effectively.</w:t>
-            </w:r>
-          </w:p>
-        </w:tc>
-        <w:tc>
-          <w:tcPr>
-            <w:tcW w:w="709" w:type="dxa"/>
-          </w:tcPr>
-          <w:p>
-            <w:pPr>
-              <w:spacing w:line="276" w:lineRule="auto"/>
-              <w:jc w:val="both"/>
-              <w:rPr>
-                <w:rFonts w:ascii="Arial" w:hAnsi="Arial" w:cs="Arial"/>
-              </w:rPr>
-            </w:pPr>
-          </w:p>
-        </w:tc>
-        <w:tc>
-          <w:tcPr>
-            <w:tcW w:w="709" w:type="dxa"/>
-          </w:tcPr>
-          <w:p>
-            <w:pPr>
-              <w:spacing w:line="276" w:lineRule="auto"/>
-              <w:jc w:val="both"/>
-              <w:rPr>
-                <w:rFonts w:ascii="Arial" w:hAnsi="Arial" w:cs="Arial"/>
-              </w:rPr>
-            </w:pPr>
-          </w:p>
-        </w:tc>
-        <w:tc>
-          <w:tcPr>
-            <w:tcW w:w="709" w:type="dxa"/>
-          </w:tcPr>
-          <w:p>
-            <w:pPr>
-              <w:spacing w:line="276" w:lineRule="auto"/>
-              <w:jc w:val="both"/>
-              <w:rPr>
-                <w:rFonts w:ascii="Arial" w:hAnsi="Arial" w:cs="Arial"/>
-              </w:rPr>
-            </w:pPr>
-          </w:p>
-        </w:tc>
-        <w:tc>
-          <w:tcPr>
-            <w:tcW w:w="620" w:type="dxa"/>
-          </w:tcPr>
-          <w:p>
-            <w:pPr>
-              <w:spacing w:line="276" w:lineRule="auto"/>
-              <w:jc w:val="both"/>
-              <w:rPr>
-                <w:rFonts w:ascii="Arial" w:hAnsi="Arial" w:cs="Arial"/>
-              </w:rPr>
-            </w:pPr>
-          </w:p>
-        </w:tc>
-        <w:tc>
-          <w:tcPr>
-            <w:tcW w:w="704" w:type="dxa"/>
-          </w:tcPr>
-          <w:p>
-            <w:pPr>
-              <w:spacing w:line="276" w:lineRule="auto"/>
-              <w:jc w:val="both"/>
-              <w:rPr>
-                <w:rFonts w:ascii="Arial" w:hAnsi="Arial" w:cs="Arial"/>
-              </w:rPr>
-            </w:pPr>
-          </w:p>
-        </w:tc>
-      </w:tr>
-      <w:tr>
-        <w:trPr>
           <w:trHeight w:val="503"/>
         </w:trPr>
         <w:tc>
@@ -1308,6 +1225,7 @@
                 <w:b/>
                 <w:bCs/>
               </w:rPr>
+              <w:lastRenderedPageBreak/>
               <w:t>B. Responses of end-users and IT experts on PIECES Software Evaluation in terms of Information Input, Output, and Data Storing</w:t>
             </w:r>
           </w:p>
@@ -1906,116 +1824,6 @@
       </w:tr>
       <w:tr>
         <w:trPr>
-          <w:trHeight w:val="233"/>
-        </w:trPr>
-        <w:tc>
-          <w:tcPr>
-            <w:tcW w:w="5049" w:type="dxa"/>
-          </w:tcPr>
-          <w:p>
-            <w:pPr>
-              <w:numPr>
-                <w:ilvl w:val="0"/>
-                <w:numId w:val="2"/>
-              </w:numPr>
-              <w:spacing w:line="276" w:lineRule="auto"/>
-              <w:contextualSpacing/>
-              <w:jc w:val="both"/>
-              <w:rPr>
-                <w:rFonts w:ascii="Arial" w:hAnsi="Arial" w:cs="Arial"/>
-              </w:rPr>
-            </w:pPr>
-            <w:r>
-              <w:rPr>
-                <w:rFonts w:ascii="Arial" w:hAnsi="Arial" w:cs="Arial"/>
-              </w:rPr>
-              <w:t>The system ensures all updates (self or staff-entered) are consistent.</w:t>
-            </w:r>
-          </w:p>
-        </w:tc>
-        <w:tc>
-          <w:tcPr>
-            <w:tcW w:w="709" w:type="dxa"/>
-          </w:tcPr>
-          <w:p>
-            <w:pPr>
-              <w:spacing w:line="276" w:lineRule="auto"/>
-              <w:jc w:val="both"/>
-              <w:rPr>
-                <w:rFonts w:ascii="Arial" w:hAnsi="Arial" w:cs="Arial"/>
-                <w:b/>
-                <w:bCs/>
-              </w:rPr>
-            </w:pPr>
-          </w:p>
-        </w:tc>
-        <w:tc>
-          <w:tcPr>
-            <w:tcW w:w="709" w:type="dxa"/>
-          </w:tcPr>
-          <w:p>
-            <w:pPr>
-              <w:spacing w:line="276" w:lineRule="auto"/>
-              <w:jc w:val="both"/>
-              <w:rPr>
-                <w:rFonts w:ascii="Arial" w:hAnsi="Arial" w:cs="Arial"/>
-                <w:b/>
-                <w:bCs/>
-              </w:rPr>
-            </w:pPr>
-          </w:p>
-        </w:tc>
-        <w:tc>
-          <w:tcPr>
-            <w:tcW w:w="709" w:type="dxa"/>
-          </w:tcPr>
-          <w:p>
-            <w:pPr>
-              <w:spacing w:line="276" w:lineRule="auto"/>
-              <w:jc w:val="both"/>
-              <w:rPr>
-                <w:rFonts w:ascii="Arial" w:hAnsi="Arial" w:cs="Arial"/>
-                <w:b/>
-                <w:bCs/>
-              </w:rPr>
-            </w:pPr>
-          </w:p>
-        </w:tc>
-        <w:tc>
-          <w:tcPr>
-            <w:tcW w:w="620" w:type="dxa"/>
-          </w:tcPr>
-          <w:p>
-            <w:pPr>
-              <w:spacing w:line="276" w:lineRule="auto"/>
-              <w:jc w:val="both"/>
-              <w:rPr>
-                <w:rFonts w:ascii="Arial" w:hAnsi="Arial" w:cs="Arial"/>
-                <w:b/>
-                <w:bCs/>
-              </w:rPr>
-            </w:pPr>
-          </w:p>
-        </w:tc>
-        <w:tc>
-          <w:tcPr>
-            <w:tcW w:w="704" w:type="dxa"/>
-          </w:tcPr>
-          <w:p>
-            <w:pPr>
-              <w:spacing w:line="276" w:lineRule="auto"/>
-              <w:jc w:val="both"/>
-              <w:rPr>
-                <w:rFonts w:ascii="Arial" w:hAnsi="Arial" w:cs="Arial"/>
-                <w:b/>
-                <w:bCs/>
-              </w:rPr>
-            </w:pPr>
-          </w:p>
-        </w:tc>
-      </w:tr>
-      <w:tr>
-        <w:trPr>
           <w:trHeight w:val="350"/>
         </w:trPr>
         <w:tc>
@@ -2627,116 +2435,6 @@
       </w:tr>
       <w:tr>
         <w:trPr>
-          <w:trHeight w:val="368"/>
-        </w:trPr>
-        <w:tc>
-          <w:tcPr>
-            <w:tcW w:w="5049" w:type="dxa"/>
-          </w:tcPr>
-          <w:p>
-            <w:pPr>
-              <w:numPr>
-                <w:ilvl w:val="0"/>
-                <w:numId w:val="3"/>
-              </w:numPr>
-              <w:spacing w:line="276" w:lineRule="auto"/>
-              <w:contextualSpacing/>
-              <w:jc w:val="both"/>
-              <w:rPr>
-                <w:rFonts w:ascii="Arial" w:hAnsi="Arial" w:cs="Arial"/>
-              </w:rPr>
-            </w:pPr>
-            <w:r>
-              <w:rPr>
-                <w:rFonts w:ascii="Arial" w:hAnsi="Arial" w:cs="Arial"/>
-              </w:rPr>
-              <w:t>The system is cost-effective for our planning and tracking needs.</w:t>
-            </w:r>
-          </w:p>
-        </w:tc>
-        <w:tc>
-          <w:tcPr>
-            <w:tcW w:w="709" w:type="dxa"/>
-          </w:tcPr>
-          <w:p>
-            <w:pPr>
-              <w:spacing w:line="276" w:lineRule="auto"/>
-              <w:jc w:val="both"/>
-              <w:rPr>
-                <w:rFonts w:ascii="Arial" w:hAnsi="Arial" w:cs="Arial"/>
-                <w:b/>
-                <w:bCs/>
-              </w:rPr>
-            </w:pPr>
-          </w:p>
-        </w:tc>
-        <w:tc>
-          <w:tcPr>
-            <w:tcW w:w="709" w:type="dxa"/>
-          </w:tcPr>
-          <w:p>
-            <w:pPr>
-              <w:spacing w:line="276" w:lineRule="auto"/>
-              <w:jc w:val="both"/>
-              <w:rPr>
-                <w:rFonts w:ascii="Arial" w:hAnsi="Arial" w:cs="Arial"/>
-                <w:b/>
-                <w:bCs/>
-              </w:rPr>
-            </w:pPr>
-          </w:p>
-        </w:tc>
-        <w:tc>
-          <w:tcPr>
-            <w:tcW w:w="709" w:type="dxa"/>
-          </w:tcPr>
-          <w:p>
-            <w:pPr>
-              <w:spacing w:line="276" w:lineRule="auto"/>
-              <w:jc w:val="both"/>
-              <w:rPr>
-                <w:rFonts w:ascii="Arial" w:hAnsi="Arial" w:cs="Arial"/>
-                <w:b/>
-                <w:bCs/>
-              </w:rPr>
-            </w:pPr>
-          </w:p>
-        </w:tc>
-        <w:tc>
-          <w:tcPr>
-            <w:tcW w:w="620" w:type="dxa"/>
-          </w:tcPr>
-          <w:p>
-            <w:pPr>
-              <w:spacing w:line="276" w:lineRule="auto"/>
-              <w:jc w:val="both"/>
-              <w:rPr>
-                <w:rFonts w:ascii="Arial" w:hAnsi="Arial" w:cs="Arial"/>
-                <w:b/>
-                <w:bCs/>
-              </w:rPr>
-            </w:pPr>
-          </w:p>
-        </w:tc>
-        <w:tc>
-          <w:tcPr>
-            <w:tcW w:w="704" w:type="dxa"/>
-          </w:tcPr>
-          <w:p>
-            <w:pPr>
-              <w:spacing w:line="276" w:lineRule="auto"/>
-              <w:jc w:val="both"/>
-              <w:rPr>
-                <w:rFonts w:ascii="Arial" w:hAnsi="Arial" w:cs="Arial"/>
-                <w:b/>
-                <w:bCs/>
-              </w:rPr>
-            </w:pPr>
-          </w:p>
-        </w:tc>
-      </w:tr>
-      <w:tr>
-        <w:trPr>
           <w:trHeight w:val="188"/>
         </w:trPr>
         <w:tc>
@@ -3261,118 +2959,7 @@
               <w:rPr>
                 <w:rFonts w:ascii="Arial" w:hAnsi="Arial" w:cs="Arial"/>
               </w:rPr>
-              <w:lastRenderedPageBreak/>
               <w:t>The system prevents unauthorized access to chats or records.</w:t>
-            </w:r>
-          </w:p>
-        </w:tc>
-        <w:tc>
-          <w:tcPr>
-            <w:tcW w:w="709" w:type="dxa"/>
-          </w:tcPr>
-          <w:p>
-            <w:pPr>
-              <w:spacing w:line="276" w:lineRule="auto"/>
-              <w:jc w:val="both"/>
-              <w:rPr>
-                <w:rFonts w:ascii="Arial" w:hAnsi="Arial" w:cs="Arial"/>
-                <w:b/>
-                <w:bCs/>
-              </w:rPr>
-            </w:pPr>
-          </w:p>
-        </w:tc>
-        <w:tc>
-          <w:tcPr>
-            <w:tcW w:w="709" w:type="dxa"/>
-          </w:tcPr>
-          <w:p>
-            <w:pPr>
-              <w:spacing w:line="276" w:lineRule="auto"/>
-              <w:jc w:val="both"/>
-              <w:rPr>
-                <w:rFonts w:ascii="Arial" w:hAnsi="Arial" w:cs="Arial"/>
-                <w:b/>
-                <w:bCs/>
-              </w:rPr>
-            </w:pPr>
-          </w:p>
-        </w:tc>
-        <w:tc>
-          <w:tcPr>
-            <w:tcW w:w="709" w:type="dxa"/>
-          </w:tcPr>
-          <w:p>
-            <w:pPr>
-              <w:spacing w:line="276" w:lineRule="auto"/>
-              <w:jc w:val="both"/>
-              <w:rPr>
-                <w:rFonts w:ascii="Arial" w:hAnsi="Arial" w:cs="Arial"/>
-                <w:b/>
-                <w:bCs/>
-              </w:rPr>
-            </w:pPr>
-          </w:p>
-        </w:tc>
-        <w:tc>
-          <w:tcPr>
-            <w:tcW w:w="620" w:type="dxa"/>
-          </w:tcPr>
-          <w:p>
-            <w:pPr>
-              <w:spacing w:line="276" w:lineRule="auto"/>
-              <w:jc w:val="both"/>
-              <w:rPr>
-                <w:rFonts w:ascii="Arial" w:hAnsi="Arial" w:cs="Arial"/>
-                <w:b/>
-                <w:bCs/>
-              </w:rPr>
-            </w:pPr>
-          </w:p>
-        </w:tc>
-        <w:tc>
-          <w:tcPr>
-            <w:tcW w:w="704" w:type="dxa"/>
-          </w:tcPr>
-          <w:p>
-            <w:pPr>
-              <w:spacing w:line="276" w:lineRule="auto"/>
-              <w:jc w:val="both"/>
-              <w:rPr>
-                <w:rFonts w:ascii="Arial" w:hAnsi="Arial" w:cs="Arial"/>
-                <w:b/>
-                <w:bCs/>
-              </w:rPr>
-            </w:pPr>
-          </w:p>
-        </w:tc>
-      </w:tr>
-      <w:tr>
-        <w:trPr>
-          <w:trHeight w:val="575"/>
-        </w:trPr>
-        <w:tc>
-          <w:tcPr>
-            <w:tcW w:w="5049" w:type="dxa"/>
-          </w:tcPr>
-          <w:p>
-            <w:pPr>
-              <w:numPr>
-                <w:ilvl w:val="0"/>
-                <w:numId w:val="4"/>
-              </w:numPr>
-              <w:spacing w:line="276" w:lineRule="auto"/>
-              <w:contextualSpacing/>
-              <w:jc w:val="both"/>
-              <w:rPr>
-                <w:rFonts w:ascii="Arial" w:hAnsi="Arial" w:cs="Arial"/>
-              </w:rPr>
-            </w:pPr>
-            <w:r>
-              <w:rPr>
-                <w:rFonts w:ascii="Arial" w:hAnsi="Arial" w:cs="Arial"/>
-              </w:rPr>
-              <w:t>The system ensures I can control and update alumni information as needed.</w:t>
             </w:r>
           </w:p>
         </w:tc>
@@ -3761,6 +3348,7 @@
               <w:rPr>
                 <w:rFonts w:ascii="Arial" w:hAnsi="Arial" w:cs="Arial"/>
               </w:rPr>
+              <w:lastRenderedPageBreak/>
               <w:t>The system streamlines generating graphical employment trend reports.</w:t>
             </w:r>
           </w:p>
@@ -4068,111 +3656,31 @@
       </w:tr>
       <w:tr>
         <w:trPr>
-          <w:trHeight w:val="350"/>
+          <w:trHeight w:val="332"/>
         </w:trPr>
         <w:tc>
           <w:tcPr>
-            <w:tcW w:w="5049" w:type="dxa"/>
-          </w:tcPr>
-          <w:p>
-            <w:pPr>
-              <w:numPr>
-                <w:ilvl w:val="0"/>
-                <w:numId w:val="5"/>
-              </w:numPr>
-              <w:spacing w:line="276" w:lineRule="auto"/>
-              <w:contextualSpacing/>
-              <w:jc w:val="both"/>
-              <w:rPr>
-                <w:rFonts w:ascii="Arial" w:hAnsi="Arial" w:cs="Arial"/>
-              </w:rPr>
-            </w:pPr>
-            <w:r>
-              <w:rPr>
-                <w:rFonts w:ascii="Arial" w:hAnsi="Arial" w:cs="Arial"/>
-              </w:rPr>
-              <w:t>The system’s interface improves efficiency in all tasks (updates, chats).</w:t>
-            </w:r>
-          </w:p>
-        </w:tc>
-        <w:tc>
-          <w:tcPr>
-            <w:tcW w:w="709" w:type="dxa"/>
-          </w:tcPr>
-          <w:p>
-            <w:pPr>
-              <w:spacing w:line="276" w:lineRule="auto"/>
-              <w:jc w:val="both"/>
-              <w:rPr>
-                <w:rFonts w:ascii="Arial" w:hAnsi="Arial" w:cs="Arial"/>
-                <w:b/>
-                <w:bCs/>
-              </w:rPr>
-            </w:pPr>
-          </w:p>
-        </w:tc>
-        <w:tc>
-          <w:tcPr>
-            <w:tcW w:w="709" w:type="dxa"/>
-          </w:tcPr>
-          <w:p>
-            <w:pPr>
-              <w:spacing w:line="276" w:lineRule="auto"/>
-              <w:jc w:val="both"/>
-              <w:rPr>
-                <w:rFonts w:ascii="Arial" w:hAnsi="Arial" w:cs="Arial"/>
-                <w:b/>
-                <w:bCs/>
-              </w:rPr>
-            </w:pPr>
-          </w:p>
-        </w:tc>
-        <w:tc>
-          <w:tcPr>
-            <w:tcW w:w="709" w:type="dxa"/>
-          </w:tcPr>
-          <w:p>
-            <w:pPr>
-              <w:spacing w:line="276" w:lineRule="auto"/>
-              <w:jc w:val="both"/>
-              <w:rPr>
-                <w:rFonts w:ascii="Arial" w:hAnsi="Arial" w:cs="Arial"/>
-                <w:b/>
-                <w:bCs/>
-              </w:rPr>
-            </w:pPr>
-          </w:p>
-        </w:tc>
-        <w:tc>
-          <w:tcPr>
-            <w:tcW w:w="620" w:type="dxa"/>
-          </w:tcPr>
-          <w:p>
-            <w:pPr>
-              <w:spacing w:line="276" w:lineRule="auto"/>
-              <w:jc w:val="both"/>
-              <w:rPr>
-                <w:rFonts w:ascii="Arial" w:hAnsi="Arial" w:cs="Arial"/>
-                <w:b/>
-                <w:bCs/>
-              </w:rPr>
-            </w:pPr>
-          </w:p>
-        </w:tc>
-        <w:tc>
-          <w:tcPr>
-            <w:tcW w:w="704" w:type="dxa"/>
-          </w:tcPr>
-          <w:p>
-            <w:pPr>
-              <w:spacing w:line="276" w:lineRule="auto"/>
-              <w:jc w:val="both"/>
-              <w:rPr>
-                <w:rFonts w:ascii="Arial" w:hAnsi="Arial" w:cs="Arial"/>
-                <w:b/>
-                <w:bCs/>
-              </w:rPr>
-            </w:pPr>
+            <w:tcW w:w="8500" w:type="dxa"/>
+            <w:gridSpan w:val="6"/>
+          </w:tcPr>
+          <w:p>
+            <w:pPr>
+              <w:spacing w:line="276" w:lineRule="auto"/>
+              <w:jc w:val="both"/>
+              <w:rPr>
+                <w:rFonts w:ascii="Arial" w:hAnsi="Arial" w:cs="Arial"/>
+                <w:b/>
+                <w:bCs/>
+              </w:rPr>
+            </w:pPr>
+            <w:r>
+              <w:rPr>
+                <w:rFonts w:ascii="Arial" w:hAnsi="Arial" w:cs="Arial"/>
+                <w:b/>
+                <w:bCs/>
+              </w:rPr>
+              <w:t>F. Responses of end-users and IT experts on PIECES Software Evaluation in terms of Service</w:t>
+            </w:r>
           </w:p>
         </w:tc>
       </w:tr>
@@ -4182,26 +3690,137 @@
         </w:trPr>
         <w:tc>
           <w:tcPr>
-            <w:tcW w:w="8500" w:type="dxa"/>
-            <w:gridSpan w:val="6"/>
-          </w:tcPr>
-          <w:p>
-            <w:pPr>
-              <w:spacing w:line="276" w:lineRule="auto"/>
-              <w:jc w:val="both"/>
-              <w:rPr>
-                <w:rFonts w:ascii="Arial" w:hAnsi="Arial" w:cs="Arial"/>
-                <w:b/>
-                <w:bCs/>
-              </w:rPr>
-            </w:pPr>
-            <w:r>
-              <w:rPr>
-                <w:rFonts w:ascii="Arial" w:hAnsi="Arial" w:cs="Arial"/>
-                <w:b/>
-                <w:bCs/>
-              </w:rPr>
-              <w:t>F. Responses of end-users and IT experts on PIECES Software Evaluation in terms of Service</w:t>
+            <w:tcW w:w="5049" w:type="dxa"/>
+          </w:tcPr>
+          <w:p>
+            <w:pPr>
+              <w:spacing w:line="276" w:lineRule="auto"/>
+              <w:ind w:left="720"/>
+              <w:contextualSpacing/>
+              <w:jc w:val="both"/>
+              <w:rPr>
+                <w:rFonts w:ascii="Arial" w:hAnsi="Arial" w:cs="Arial"/>
+              </w:rPr>
+            </w:pPr>
+          </w:p>
+        </w:tc>
+        <w:tc>
+          <w:tcPr>
+            <w:tcW w:w="709" w:type="dxa"/>
+          </w:tcPr>
+          <w:p>
+            <w:pPr>
+              <w:spacing w:line="276" w:lineRule="auto"/>
+              <w:jc w:val="center"/>
+              <w:rPr>
+                <w:rFonts w:ascii="Arial" w:hAnsi="Arial" w:cs="Arial"/>
+                <w:b/>
+                <w:bCs/>
+              </w:rPr>
+            </w:pPr>
+            <w:r>
+              <w:rPr>
+                <w:rFonts w:ascii="Arial" w:hAnsi="Arial" w:cs="Arial"/>
+                <w:b/>
+                <w:bCs/>
+              </w:rPr>
+              <w:t>1</w:t>
+            </w:r>
+          </w:p>
+        </w:tc>
+        <w:tc>
+          <w:tcPr>
+            <w:tcW w:w="709" w:type="dxa"/>
+          </w:tcPr>
+          <w:p>
+            <w:pPr>
+              <w:spacing w:line="276" w:lineRule="auto"/>
+              <w:jc w:val="center"/>
+              <w:rPr>
+                <w:rFonts w:ascii="Arial" w:hAnsi="Arial" w:cs="Arial"/>
+                <w:b/>
+                <w:bCs/>
+              </w:rPr>
+            </w:pPr>
+            <w:r>
+              <w:rPr>
+                <w:rFonts w:ascii="Arial" w:hAnsi="Arial" w:cs="Arial"/>
+                <w:b/>
+                <w:bCs/>
+              </w:rPr>
+              <w:t>2</w:t>
+            </w:r>
+          </w:p>
+        </w:tc>
+        <w:tc>
+          <w:tcPr>
+            <w:tcW w:w="709" w:type="dxa"/>
+          </w:tcPr>
+          <w:p>
+            <w:pPr>
+              <w:spacing w:line="276" w:lineRule="auto"/>
+              <w:jc w:val="center"/>
+              <w:rPr>
+                <w:rFonts w:ascii="Arial" w:hAnsi="Arial" w:cs="Arial"/>
+                <w:b/>
+                <w:bCs/>
+              </w:rPr>
+            </w:pPr>
+            <w:r>
+              <w:rPr>
+                <w:rFonts w:ascii="Arial" w:hAnsi="Arial" w:cs="Arial"/>
+                <w:b/>
+                <w:bCs/>
+              </w:rPr>
+              <w:t>3</w:t>
+            </w:r>
+          </w:p>
+        </w:tc>
+        <w:tc>
+          <w:tcPr>
+            <w:tcW w:w="620" w:type="dxa"/>
+          </w:tcPr>
+          <w:p>
+            <w:pPr>
+              <w:spacing w:line="276" w:lineRule="auto"/>
+              <w:jc w:val="center"/>
+              <w:rPr>
+                <w:rFonts w:ascii="Arial" w:hAnsi="Arial" w:cs="Arial"/>
+                <w:b/>
+                <w:bCs/>
+              </w:rPr>
+            </w:pPr>
+            <w:r>
+              <w:rPr>
+                <w:rFonts w:ascii="Arial" w:hAnsi="Arial" w:cs="Arial"/>
+                <w:b/>
+                <w:bCs/>
+              </w:rPr>
+              <w:t>4</w:t>
+            </w:r>
+          </w:p>
+        </w:tc>
+        <w:tc>
+          <w:tcPr>
+            <w:tcW w:w="704" w:type="dxa"/>
+          </w:tcPr>
+          <w:p>
+            <w:pPr>
+              <w:spacing w:line="276" w:lineRule="auto"/>
+              <w:jc w:val="center"/>
+              <w:rPr>
+                <w:rFonts w:ascii="Arial" w:hAnsi="Arial" w:cs="Arial"/>
+                <w:b/>
+                <w:bCs/>
+              </w:rPr>
+            </w:pPr>
+            <w:r>
+              <w:rPr>
+                <w:rFonts w:ascii="Arial" w:hAnsi="Arial" w:cs="Arial"/>
+                <w:b/>
+                <w:bCs/>
+              </w:rPr>
+              <w:t>5</w:t>
             </w:r>
           </w:p>
         </w:tc>
@@ -4216,147 +3835,6 @@
           </w:tcPr>
           <w:p>
             <w:pPr>
-              <w:spacing w:line="276" w:lineRule="auto"/>
-              <w:ind w:left="720"/>
-              <w:contextualSpacing/>
-              <w:jc w:val="both"/>
-              <w:rPr>
-                <w:rFonts w:ascii="Arial" w:hAnsi="Arial" w:cs="Arial"/>
-              </w:rPr>
-            </w:pPr>
-          </w:p>
-        </w:tc>
-        <w:tc>
-          <w:tcPr>
-            <w:tcW w:w="709" w:type="dxa"/>
-          </w:tcPr>
-          <w:p>
-            <w:pPr>
-              <w:spacing w:line="276" w:lineRule="auto"/>
-              <w:jc w:val="center"/>
-              <w:rPr>
-                <w:rFonts w:ascii="Arial" w:hAnsi="Arial" w:cs="Arial"/>
-                <w:b/>
-                <w:bCs/>
-              </w:rPr>
-            </w:pPr>
-            <w:r>
-              <w:rPr>
-                <w:rFonts w:ascii="Arial" w:hAnsi="Arial" w:cs="Arial"/>
-                <w:b/>
-                <w:bCs/>
-              </w:rPr>
-              <w:t>1</w:t>
-            </w:r>
-          </w:p>
-        </w:tc>
-        <w:tc>
-          <w:tcPr>
-            <w:tcW w:w="709" w:type="dxa"/>
-          </w:tcPr>
-          <w:p>
-            <w:pPr>
-              <w:spacing w:line="276" w:lineRule="auto"/>
-              <w:jc w:val="center"/>
-              <w:rPr>
-                <w:rFonts w:ascii="Arial" w:hAnsi="Arial" w:cs="Arial"/>
-                <w:b/>
-                <w:bCs/>
-              </w:rPr>
-            </w:pPr>
-            <w:r>
-              <w:rPr>
-                <w:rFonts w:ascii="Arial" w:hAnsi="Arial" w:cs="Arial"/>
-                <w:b/>
-                <w:bCs/>
-              </w:rPr>
-              <w:t>2</w:t>
-            </w:r>
-          </w:p>
-        </w:tc>
-        <w:tc>
-          <w:tcPr>
-            <w:tcW w:w="709" w:type="dxa"/>
-          </w:tcPr>
-          <w:p>
-            <w:pPr>
-              <w:spacing w:line="276" w:lineRule="auto"/>
-              <w:jc w:val="center"/>
-              <w:rPr>
-                <w:rFonts w:ascii="Arial" w:hAnsi="Arial" w:cs="Arial"/>
-                <w:b/>
-                <w:bCs/>
-              </w:rPr>
-            </w:pPr>
-            <w:r>
-              <w:rPr>
-                <w:rFonts w:ascii="Arial" w:hAnsi="Arial" w:cs="Arial"/>
-                <w:b/>
-                <w:bCs/>
-              </w:rPr>
-              <w:t>3</w:t>
-            </w:r>
-          </w:p>
-        </w:tc>
-        <w:tc>
-          <w:tcPr>
-            <w:tcW w:w="620" w:type="dxa"/>
-          </w:tcPr>
-          <w:p>
-            <w:pPr>
-              <w:spacing w:line="276" w:lineRule="auto"/>
-              <w:jc w:val="center"/>
-              <w:rPr>
-                <w:rFonts w:ascii="Arial" w:hAnsi="Arial" w:cs="Arial"/>
-                <w:b/>
-                <w:bCs/>
-              </w:rPr>
-            </w:pPr>
-            <w:r>
-              <w:rPr>
-                <w:rFonts w:ascii="Arial" w:hAnsi="Arial" w:cs="Arial"/>
-                <w:b/>
-                <w:bCs/>
-              </w:rPr>
-              <w:t>4</w:t>
-            </w:r>
-          </w:p>
-        </w:tc>
-        <w:tc>
-          <w:tcPr>
-            <w:tcW w:w="704" w:type="dxa"/>
-          </w:tcPr>
-          <w:p>
-            <w:pPr>
-              <w:spacing w:line="276" w:lineRule="auto"/>
-              <w:jc w:val="center"/>
-              <w:rPr>
-                <w:rFonts w:ascii="Arial" w:hAnsi="Arial" w:cs="Arial"/>
-                <w:b/>
-                <w:bCs/>
-              </w:rPr>
-            </w:pPr>
-            <w:r>
-              <w:rPr>
-                <w:rFonts w:ascii="Arial" w:hAnsi="Arial" w:cs="Arial"/>
-                <w:b/>
-                <w:bCs/>
-              </w:rPr>
-              <w:t>5</w:t>
-            </w:r>
-          </w:p>
-        </w:tc>
-      </w:tr>
-      <w:tr>
-        <w:trPr>
-          <w:trHeight w:val="332"/>
-        </w:trPr>
-        <w:tc>
-          <w:tcPr>
-            <w:tcW w:w="5049" w:type="dxa"/>
-          </w:tcPr>
-          <w:p>
-            <w:pPr>
               <w:numPr>
                 <w:ilvl w:val="0"/>
                 <w:numId w:val="6"/>
@@ -4703,116 +4181,6 @@
                 <w:rFonts w:ascii="Arial" w:hAnsi="Arial" w:cs="Arial"/>
               </w:rPr>
               <w:t>The system improves our ability to serve alumni and employers.</w:t>
-            </w:r>
-          </w:p>
-        </w:tc>
-        <w:tc>
-          <w:tcPr>
-            <w:tcW w:w="709" w:type="dxa"/>
-          </w:tcPr>
-          <w:p>
-            <w:pPr>
-              <w:spacing w:line="276" w:lineRule="auto"/>
-              <w:jc w:val="both"/>
-              <w:rPr>
-                <w:rFonts w:ascii="Arial" w:hAnsi="Arial" w:cs="Arial"/>
-                <w:b/>
-                <w:bCs/>
-              </w:rPr>
-            </w:pPr>
-          </w:p>
-        </w:tc>
-        <w:tc>
-          <w:tcPr>
-            <w:tcW w:w="709" w:type="dxa"/>
-          </w:tcPr>
-          <w:p>
-            <w:pPr>
-              <w:spacing w:line="276" w:lineRule="auto"/>
-              <w:jc w:val="both"/>
-              <w:rPr>
-                <w:rFonts w:ascii="Arial" w:hAnsi="Arial" w:cs="Arial"/>
-                <w:b/>
-                <w:bCs/>
-              </w:rPr>
-            </w:pPr>
-          </w:p>
-        </w:tc>
-        <w:tc>
-          <w:tcPr>
-            <w:tcW w:w="709" w:type="dxa"/>
-          </w:tcPr>
-          <w:p>
-            <w:pPr>
-              <w:spacing w:line="276" w:lineRule="auto"/>
-              <w:jc w:val="both"/>
-              <w:rPr>
-                <w:rFonts w:ascii="Arial" w:hAnsi="Arial" w:cs="Arial"/>
-                <w:b/>
-                <w:bCs/>
-              </w:rPr>
-            </w:pPr>
-          </w:p>
-        </w:tc>
-        <w:tc>
-          <w:tcPr>
-            <w:tcW w:w="620" w:type="dxa"/>
-          </w:tcPr>
-          <w:p>
-            <w:pPr>
-              <w:spacing w:line="276" w:lineRule="auto"/>
-              <w:jc w:val="both"/>
-              <w:rPr>
-                <w:rFonts w:ascii="Arial" w:hAnsi="Arial" w:cs="Arial"/>
-                <w:b/>
-                <w:bCs/>
-              </w:rPr>
-            </w:pPr>
-          </w:p>
-        </w:tc>
-        <w:tc>
-          <w:tcPr>
-            <w:tcW w:w="704" w:type="dxa"/>
-          </w:tcPr>
-          <w:p>
-            <w:pPr>
-              <w:spacing w:line="276" w:lineRule="auto"/>
-              <w:jc w:val="both"/>
-              <w:rPr>
-                <w:rFonts w:ascii="Arial" w:hAnsi="Arial" w:cs="Arial"/>
-                <w:b/>
-                <w:bCs/>
-              </w:rPr>
-            </w:pPr>
-          </w:p>
-        </w:tc>
-      </w:tr>
-      <w:tr>
-        <w:trPr>
-          <w:trHeight w:val="233"/>
-        </w:trPr>
-        <w:tc>
-          <w:tcPr>
-            <w:tcW w:w="5049" w:type="dxa"/>
-          </w:tcPr>
-          <w:p>
-            <w:pPr>
-              <w:numPr>
-                <w:ilvl w:val="0"/>
-                <w:numId w:val="6"/>
-              </w:numPr>
-              <w:spacing w:line="276" w:lineRule="auto"/>
-              <w:contextualSpacing/>
-              <w:jc w:val="both"/>
-              <w:rPr>
-                <w:rFonts w:ascii="Arial" w:hAnsi="Arial" w:cs="Arial"/>
-              </w:rPr>
-            </w:pPr>
-            <w:r>
-              <w:rPr>
-                <w:rFonts w:ascii="Arial" w:hAnsi="Arial" w:cs="Arial"/>
-              </w:rPr>
-              <w:t>The system supports our planning goals with effective features.</w:t>
             </w:r>
           </w:p>
         </w:tc>
@@ -4912,7 +4280,7 @@
     </w:p>
     <w:p/>
     <w:sectPr>
-      <w:headerReference w:type="default" r:id="rId5"/>
+      <w:headerReference w:type="default" r:id="rId7"/>
       <w:pgSz w:w="12240" w:h="15840" w:code="1"/>
       <w:pgMar w:top="1440" w:right="1440" w:bottom="1440" w:left="2160" w:header="720" w:footer="720" w:gutter="0"/>
       <w:cols w:space="720"/>
@@ -4920,6 +4288,56 @@
     </w:sectPr>
   </w:body>
 </w:document>
+</file>
+
+<file path=word/endnotes.xml><?xml version="1.0" encoding="utf-8"?>
+<w:endnotes xmlns:wpc="http://schemas.microsoft.com/office/word/2010/wordprocessingCanvas" xmlns:cx="http://schemas.microsoft.com/office/drawing/2014/chartex" xmlns:cx1="http://schemas.microsoft.com/office/drawing/2015/9/8/chartex" xmlns:cx2="http://schemas.microsoft.com/office/drawing/2015/10/21/chartex" xmlns:cx3="http://schemas.microsoft.com/office/drawing/2016/5/9/chartex" xmlns:cx4="http://schemas.microsoft.com/office/drawing/2016/5/10/chartex" xmlns:cx5="http://schemas.microsoft.com/office/drawing/2016/5/11/chartex" xmlns:cx6="http://schemas.microsoft.com/office/drawing/2016/5/12/chartex" xmlns:cx7="http://schemas.microsoft.com/office/drawing/2016/5/13/chartex" xmlns:cx8="http://schemas.microsoft.com/office/drawing/2016/5/14/chartex" xmlns:mc="http://schemas.openxmlformats.org/markup-compatibility/2006" xmlns:aink="http://schemas.microsoft.com/office/drawing/2016/ink" xmlns:am3d="http://schemas.microsoft.com/office/drawing/2017/model3d" xmlns:o="urn:schemas-microsoft-com:office:office" xmlns:oel="http://schemas.microsoft.com/office/2019/extlst" xmlns:r="http://schemas.openxmlformats.org/officeDocument/2006/relationships" xmlns:m="http://schemas.openxmlformats.org/officeDocument/2006/math" xmlns:v="urn:schemas-microsoft-com:vml" xmlns:wp14="http://schemas.microsoft.com/office/word/2010/wordprocessingDrawing" xmlns:wp="http://schemas.openxmlformats.org/drawingml/2006/wordprocessingDrawing" xmlns:w10="urn:schemas-microsoft-com:office:word" xmlns:w="http://schemas.openxmlformats.org/wordprocessingml/2006/main" xmlns:w14="http://schemas.microsoft.com/office/word/2010/wordml" xmlns:w15="http://schemas.microsoft.com/office/word/2012/wordml" xmlns:w16cex="http://schemas.microsoft.com/office/word/2018/wordml/cex" xmlns:w16cid="http://schemas.microsoft.com/office/word/2016/wordml/cid" xmlns:w16="http://schemas.microsoft.com/office/word/2018/wordml" xmlns:w16du="http://schemas.microsoft.com/office/word/2023/wordml/word16du" xmlns:w16sdtdh="http://schemas.microsoft.com/office/word/2020/wordml/sdtdatahash" xmlns:w16sdtfl="http://schemas.microsoft.com/office/word/2024/wordml/sdtformatlock" xmlns:w16se="http://schemas.microsoft.com/office/word/2015/wordml/symex" xmlns:wpg="http://schemas.microsoft.com/office/word/2010/wordprocessingGroup" xmlns:wpi="http://schemas.microsoft.com/office/word/2010/wordprocessingInk" xmlns:wne="http://schemas.microsoft.com/office/word/2006/wordml" xmlns:wps="http://schemas.microsoft.com/office/word/2010/wordprocessingShape" mc:Ignorable="w14 w15 w16se w16cid w16 w16cex w16sdtdh w16sdtfl w16du wp14">
+  <w:endnote w:type="separator" w:id="-1">
+    <w:p>
+      <w:pPr>
+        <w:spacing w:after="0" w:line="240" w:lineRule="auto"/>
+      </w:pPr>
+      <w:r>
+        <w:separator/>
+      </w:r>
+    </w:p>
+  </w:endnote>
+  <w:endnote w:type="continuationSeparator" w:id="0">
+    <w:p>
+      <w:pPr>
+        <w:spacing w:after="0" w:line="240" w:lineRule="auto"/>
+      </w:pPr>
+      <w:r>
+        <w:continuationSeparator/>
+      </w:r>
+    </w:p>
+  </w:endnote>
+</w:endnotes>
+</file>
+
+<file path=word/footnotes.xml><?xml version="1.0" encoding="utf-8"?>
+<w:footnotes xmlns:wpc="http://schemas.microsoft.com/office/word/2010/wordprocessingCanvas" xmlns:cx="http://schemas.microsoft.com/office/drawing/2014/chartex" xmlns:cx1="http://schemas.microsoft.com/office/drawing/2015/9/8/chartex" xmlns:cx2="http://schemas.microsoft.com/office/drawing/2015/10/21/chartex" xmlns:cx3="http://schemas.microsoft.com/office/drawing/2016/5/9/chartex" xmlns:cx4="http://schemas.microsoft.com/office/drawing/2016/5/10/chartex" xmlns:cx5="http://schemas.microsoft.com/office/drawing/2016/5/11/chartex" xmlns:cx6="http://schemas.microsoft.com/office/drawing/2016/5/12/chartex" xmlns:cx7="http://schemas.microsoft.com/office/drawing/2016/5/13/chartex" xmlns:cx8="http://schemas.microsoft.com/office/drawing/2016/5/14/chartex" xmlns:mc="http://schemas.openxmlformats.org/markup-compatibility/2006" xmlns:aink="http://schemas.microsoft.com/office/drawing/2016/ink" xmlns:am3d="http://schemas.microsoft.com/office/drawing/2017/model3d" xmlns:o="urn:schemas-microsoft-com:office:office" xmlns:oel="http://schemas.microsoft.com/office/2019/extlst" xmlns:r="http://schemas.openxmlformats.org/officeDocument/2006/relationships" xmlns:m="http://schemas.openxmlformats.org/officeDocument/2006/math" xmlns:v="urn:schemas-microsoft-com:vml" xmlns:wp14="http://schemas.microsoft.com/office/word/2010/wordprocessingDrawing" xmlns:wp="http://schemas.openxmlformats.org/drawingml/2006/wordprocessingDrawing" xmlns:w10="urn:schemas-microsoft-com:office:word" xmlns:w="http://schemas.openxmlformats.org/wordprocessingml/2006/main" xmlns:w14="http://schemas.microsoft.com/office/word/2010/wordml" xmlns:w15="http://schemas.microsoft.com/office/word/2012/wordml" xmlns:w16cex="http://schemas.microsoft.com/office/word/2018/wordml/cex" xmlns:w16cid="http://schemas.microsoft.com/office/word/2016/wordml/cid" xmlns:w16="http://schemas.microsoft.com/office/word/2018/wordml" xmlns:w16du="http://schemas.microsoft.com/office/word/2023/wordml/word16du" xmlns:w16sdtdh="http://schemas.microsoft.com/office/word/2020/wordml/sdtdatahash" xmlns:w16sdtfl="http://schemas.microsoft.com/office/word/2024/wordml/sdtformatlock" xmlns:w16se="http://schemas.microsoft.com/office/word/2015/wordml/symex" xmlns:wpg="http://schemas.microsoft.com/office/word/2010/wordprocessingGroup" xmlns:wpi="http://schemas.microsoft.com/office/word/2010/wordprocessingInk" xmlns:wne="http://schemas.microsoft.com/office/word/2006/wordml" xmlns:wps="http://schemas.microsoft.com/office/word/2010/wordprocessingShape" mc:Ignorable="w14 w15 w16se w16cid w16 w16cex w16sdtdh w16sdtfl w16du wp14">
+  <w:footnote w:type="separator" w:id="-1">
+    <w:p>
+      <w:pPr>
+        <w:spacing w:after="0" w:line="240" w:lineRule="auto"/>
+      </w:pPr>
+      <w:r>
+        <w:separator/>
+      </w:r>
+    </w:p>
+  </w:footnote>
+  <w:footnote w:type="continuationSeparator" w:id="0">
+    <w:p>
+      <w:pPr>
+        <w:spacing w:after="0" w:line="240" w:lineRule="auto"/>
+      </w:pPr>
+      <w:r>
+        <w:continuationSeparator/>
+      </w:r>
+    </w:p>
+  </w:footnote>
+</w:footnotes>
 </file>
 
 <file path=word/header1.xml><?xml version="1.0" encoding="utf-8"?>
@@ -6372,6 +5790,7 @@
   <w:style w:type="character" w:default="1" w:styleId="DefaultParagraphFont">
     <w:name w:val="Default Paragraph Font"/>
     <w:uiPriority w:val="1"/>
+    <w:semiHidden/>
     <w:unhideWhenUsed/>
   </w:style>
   <w:style w:type="table" w:default="1" w:styleId="TableNormal">

</xml_diff>